<commit_message>
Begining to write out actual code and descriribe what I am doing in the word file.
</commit_message>
<xml_diff>
--- a/hangman/hangman-game.docx
+++ b/hangman/hangman-game.docx
@@ -1,6 +1,6 @@
 
 <file path=word/document.xml><?xml version="1.0" encoding="utf-8"?>
-<w:document xmlns:wpc="http://schemas.microsoft.com/office/word/2010/wordprocessingCanvas" xmlns:mc="http://schemas.openxmlformats.org/markup-compatibility/2006" xmlns:o="urn:schemas-microsoft-com:office:office" xmlns:r="http://schemas.openxmlformats.org/officeDocument/2006/relationships" xmlns:m="http://schemas.openxmlformats.org/officeDocument/2006/math" xmlns:v="urn:schemas-microsoft-com:vml" xmlns:wp14="http://schemas.microsoft.com/office/word/2010/wordprocessingDrawing" xmlns:wp="http://schemas.openxmlformats.org/drawingml/2006/wordprocessingDrawing" xmlns:w10="urn:schemas-microsoft-com:office:word" xmlns:w="http://schemas.openxmlformats.org/wordprocessingml/2006/main" xmlns:w14="http://schemas.microsoft.com/office/word/2010/wordml" xmlns:w15="http://schemas.microsoft.com/office/word/2012/wordml" xmlns:wpg="http://schemas.microsoft.com/office/word/2010/wordprocessingGroup" xmlns:wpi="http://schemas.microsoft.com/office/word/2010/wordprocessingInk" xmlns:wne="http://schemas.microsoft.com/office/word/2006/wordml" xmlns:wps="http://schemas.microsoft.com/office/word/2010/wordprocessingShape" mc:Ignorable="w14 w15 wp14">
+<w:document xmlns:wpc="http://schemas.microsoft.com/office/word/2010/wordprocessingCanvas" xmlns:cx="http://schemas.microsoft.com/office/drawing/2014/chartex" xmlns:cx1="http://schemas.microsoft.com/office/drawing/2015/9/8/chartex" xmlns:cx2="http://schemas.microsoft.com/office/drawing/2015/10/21/chartex" xmlns:cx3="http://schemas.microsoft.com/office/drawing/2016/5/9/chartex" xmlns:cx4="http://schemas.microsoft.com/office/drawing/2016/5/10/chartex" xmlns:cx5="http://schemas.microsoft.com/office/drawing/2016/5/11/chartex" xmlns:cx6="http://schemas.microsoft.com/office/drawing/2016/5/12/chartex" xmlns:cx7="http://schemas.microsoft.com/office/drawing/2016/5/13/chartex" xmlns:cx8="http://schemas.microsoft.com/office/drawing/2016/5/14/chartex" xmlns:mc="http://schemas.openxmlformats.org/markup-compatibility/2006" xmlns:aink="http://schemas.microsoft.com/office/drawing/2016/ink" xmlns:o="urn:schemas-microsoft-com:office:office" xmlns:r="http://schemas.openxmlformats.org/officeDocument/2006/relationships" xmlns:m="http://schemas.openxmlformats.org/officeDocument/2006/math" xmlns:v="urn:schemas-microsoft-com:vml" xmlns:wp14="http://schemas.microsoft.com/office/word/2010/wordprocessingDrawing" xmlns:wp="http://schemas.openxmlformats.org/drawingml/2006/wordprocessingDrawing" xmlns:w10="urn:schemas-microsoft-com:office:word" xmlns:w="http://schemas.openxmlformats.org/wordprocessingml/2006/main" xmlns:w14="http://schemas.microsoft.com/office/word/2010/wordml" xmlns:w15="http://schemas.microsoft.com/office/word/2012/wordml" xmlns:w16se="http://schemas.microsoft.com/office/word/2015/wordml/symex" xmlns:wpg="http://schemas.microsoft.com/office/word/2010/wordprocessingGroup" xmlns:wpi="http://schemas.microsoft.com/office/word/2010/wordprocessingInk" xmlns:wne="http://schemas.microsoft.com/office/word/2006/wordml" xmlns:wps="http://schemas.microsoft.com/office/word/2010/wordprocessingShape" mc:Ignorable="w14 w15 w16se wp14">
   <w:body>
     <w:p>
       <w:pPr>
@@ -19,13 +19,22 @@
         </w:numPr>
       </w:pPr>
       <w:r>
-        <w:t>I would create</w:t>
-      </w:r>
-      <w:r>
-        <w:t xml:space="preserve"> an array that stores the word I want to computer to guess. That way I can access and count the individual characters in that word.</w:t>
-      </w:r>
-      <w:r>
-        <w:t xml:space="preserve"> </w:t>
+        <w:t>C</w:t>
+      </w:r>
+      <w:r>
+        <w:t>reate</w:t>
+      </w:r>
+      <w:r>
+        <w:t xml:space="preserve"> an array named myword that stores all the </w:t>
+      </w:r>
+      <w:r>
+        <w:t>word</w:t>
+      </w:r>
+      <w:r>
+        <w:t>s I want the user to guess</w:t>
+      </w:r>
+      <w:r>
+        <w:t xml:space="preserve">. </w:t>
       </w:r>
     </w:p>
     <w:p>
@@ -37,22 +46,19 @@
         </w:numPr>
       </w:pPr>
       <w:r>
-        <w:t xml:space="preserve">I guess create a function that will </w:t>
-      </w:r>
-      <w:r>
-        <w:t xml:space="preserve">hold </w:t>
-      </w:r>
-      <w:r>
-        <w:t>the code</w:t>
-      </w:r>
-      <w:r>
-        <w:t xml:space="preserve">. Function </w:t>
-      </w:r>
-      <w:r>
-        <w:t>hangman</w:t>
-      </w:r>
-      <w:r>
-        <w:t xml:space="preserve"> will be the name.</w:t>
+        <w:t xml:space="preserve">Created an array named </w:t>
+      </w:r>
+      <w:r>
+        <w:t>alphabet</w:t>
+      </w:r>
+      <w:r>
+        <w:t xml:space="preserve"> with all the letter of the </w:t>
+      </w:r>
+      <w:r>
+        <w:t>alphabet</w:t>
+      </w:r>
+      <w:r>
+        <w:t>.</w:t>
       </w:r>
     </w:p>
     <w:p>
@@ -64,15 +70,7 @@
         </w:numPr>
       </w:pPr>
       <w:r>
-        <w:t xml:space="preserve">Created a variable called </w:t>
-      </w:r>
-      <w:proofErr w:type="spellStart"/>
-      <w:r>
-        <w:t>findRandom</w:t>
-      </w:r>
-      <w:proofErr w:type="spellEnd"/>
-      <w:r>
-        <w:t xml:space="preserve"> that will find a random word with the array.</w:t>
+        <w:t>A function named hangman is used to hold all the code.</w:t>
       </w:r>
     </w:p>
     <w:p>
@@ -83,22 +81,79 @@
           <w:numId w:val="1"/>
         </w:numPr>
       </w:pPr>
-      <w:r>
-        <w:t>Once I have f</w:t>
-      </w:r>
       <w:bookmarkStart w:id="0" w:name="_GoBack"/>
       <w:bookmarkEnd w:id="0"/>
-      <w:r>
-        <w:t xml:space="preserve">ound the random word </w:t>
-      </w:r>
-      <w:r>
-        <w:t xml:space="preserve">now try and loop through the </w:t>
-      </w:r>
-      <w:r>
-        <w:t>characters</w:t>
-      </w:r>
-      <w:r>
-        <w:t xml:space="preserve"> within that word.</w:t>
+    </w:p>
+    <w:p>
+      <w:pPr>
+        <w:pStyle w:val="ListParagraph"/>
+        <w:numPr>
+          <w:ilvl w:val="0"/>
+          <w:numId w:val="1"/>
+        </w:numPr>
+      </w:pPr>
+      <w:r>
+        <w:t xml:space="preserve"> </w:t>
+      </w:r>
+      <w:r>
+        <w:t>That way I can access and count the individual characters in that word.</w:t>
+      </w:r>
+      <w:r>
+        <w:t xml:space="preserve"> </w:t>
+      </w:r>
+    </w:p>
+    <w:p>
+      <w:pPr>
+        <w:pStyle w:val="ListParagraph"/>
+        <w:numPr>
+          <w:ilvl w:val="0"/>
+          <w:numId w:val="1"/>
+        </w:numPr>
+      </w:pPr>
+      <w:r>
+        <w:t xml:space="preserve">I guess create a function that will </w:t>
+      </w:r>
+      <w:r>
+        <w:t xml:space="preserve">hold </w:t>
+      </w:r>
+      <w:r>
+        <w:t>the code</w:t>
+      </w:r>
+      <w:r>
+        <w:t xml:space="preserve">. Function </w:t>
+      </w:r>
+      <w:r>
+        <w:t>hangman</w:t>
+      </w:r>
+      <w:r>
+        <w:t xml:space="preserve"> will be the name.</w:t>
+      </w:r>
+    </w:p>
+    <w:p>
+      <w:pPr>
+        <w:pStyle w:val="ListParagraph"/>
+        <w:numPr>
+          <w:ilvl w:val="0"/>
+          <w:numId w:val="1"/>
+        </w:numPr>
+      </w:pPr>
+      <w:r>
+        <w:t>Created a variable called findRandom that will find a random word with the array.</w:t>
+      </w:r>
+    </w:p>
+    <w:p>
+      <w:pPr>
+        <w:pStyle w:val="ListParagraph"/>
+        <w:numPr>
+          <w:ilvl w:val="0"/>
+          <w:numId w:val="1"/>
+        </w:numPr>
+      </w:pPr>
+      <w:r>
+        <w:t xml:space="preserve">Once I have found the random word </w:t>
+      </w:r>
+      <w:r>
+        <w:t>now try and loop through the characters within that word.</w:t>
       </w:r>
     </w:p>
     <w:p>
@@ -154,15 +209,7 @@
         <w:t xml:space="preserve"> in the array. </w:t>
       </w:r>
       <w:r>
-        <w:t xml:space="preserve">Maybe use </w:t>
-      </w:r>
-      <w:proofErr w:type="gramStart"/>
-      <w:r>
-        <w:t>a for</w:t>
-      </w:r>
-      <w:proofErr w:type="gramEnd"/>
-      <w:r>
-        <w:t xml:space="preserve"> loop </w:t>
+        <w:t xml:space="preserve">Maybe use a for loop </w:t>
       </w:r>
       <w:r>
         <w:t xml:space="preserve">and </w:t>
@@ -180,10 +227,7 @@
         <w:t xml:space="preserve">Found an example of how to count </w:t>
       </w:r>
       <w:r>
-        <w:t>character</w:t>
-      </w:r>
-      <w:r>
-        <w:t xml:space="preserve">s. </w:t>
+        <w:t xml:space="preserve">characters. </w:t>
       </w:r>
     </w:p>
     <w:p>
@@ -226,30 +270,20 @@
       <w:r>
         <w:t xml:space="preserve">With my </w:t>
       </w:r>
-      <w:proofErr w:type="spellStart"/>
       <w:r>
         <w:t>count</w:t>
       </w:r>
       <w:r>
         <w:t>Word</w:t>
       </w:r>
-      <w:proofErr w:type="spellEnd"/>
       <w:r>
         <w:t xml:space="preserve"> function created still have to figure out how to find a</w:t>
       </w:r>
       <w:r>
-        <w:t xml:space="preserve"> random letter with in </w:t>
-      </w:r>
-      <w:proofErr w:type="gramStart"/>
-      <w:r>
-        <w:t xml:space="preserve">the </w:t>
-      </w:r>
-      <w:r>
-        <w:t xml:space="preserve"> in</w:t>
-      </w:r>
-      <w:proofErr w:type="gramEnd"/>
-      <w:r>
-        <w:t xml:space="preserve"> the array. </w:t>
+        <w:t xml:space="preserve"> random letter with in the </w:t>
+      </w:r>
+      <w:r>
+        <w:t xml:space="preserve"> in the array. </w:t>
       </w:r>
       <w:r>
         <w:t xml:space="preserve"> Google ways to find random numbers in an array.</w:t>
@@ -304,7 +338,7 @@
 </file>
 
 <file path=word/numbering.xml><?xml version="1.0" encoding="utf-8"?>
-<w:numbering xmlns:wpc="http://schemas.microsoft.com/office/word/2010/wordprocessingCanvas" xmlns:mc="http://schemas.openxmlformats.org/markup-compatibility/2006" xmlns:o="urn:schemas-microsoft-com:office:office" xmlns:r="http://schemas.openxmlformats.org/officeDocument/2006/relationships" xmlns:m="http://schemas.openxmlformats.org/officeDocument/2006/math" xmlns:v="urn:schemas-microsoft-com:vml" xmlns:wp14="http://schemas.microsoft.com/office/word/2010/wordprocessingDrawing" xmlns:wp="http://schemas.openxmlformats.org/drawingml/2006/wordprocessingDrawing" xmlns:w10="urn:schemas-microsoft-com:office:word" xmlns:w="http://schemas.openxmlformats.org/wordprocessingml/2006/main" xmlns:w14="http://schemas.microsoft.com/office/word/2010/wordml" xmlns:w15="http://schemas.microsoft.com/office/word/2012/wordml" xmlns:wpg="http://schemas.microsoft.com/office/word/2010/wordprocessingGroup" xmlns:wpi="http://schemas.microsoft.com/office/word/2010/wordprocessingInk" xmlns:wne="http://schemas.microsoft.com/office/word/2006/wordml" xmlns:wps="http://schemas.microsoft.com/office/word/2010/wordprocessingShape" mc:Ignorable="w14 w15 wp14">
+<w:numbering xmlns:wpc="http://schemas.microsoft.com/office/word/2010/wordprocessingCanvas" xmlns:cx="http://schemas.microsoft.com/office/drawing/2014/chartex" xmlns:cx1="http://schemas.microsoft.com/office/drawing/2015/9/8/chartex" xmlns:cx2="http://schemas.microsoft.com/office/drawing/2015/10/21/chartex" xmlns:cx3="http://schemas.microsoft.com/office/drawing/2016/5/9/chartex" xmlns:cx4="http://schemas.microsoft.com/office/drawing/2016/5/10/chartex" xmlns:cx5="http://schemas.microsoft.com/office/drawing/2016/5/11/chartex" xmlns:cx6="http://schemas.microsoft.com/office/drawing/2016/5/12/chartex" xmlns:cx7="http://schemas.microsoft.com/office/drawing/2016/5/13/chartex" xmlns:cx8="http://schemas.microsoft.com/office/drawing/2016/5/14/chartex" xmlns:mc="http://schemas.openxmlformats.org/markup-compatibility/2006" xmlns:aink="http://schemas.microsoft.com/office/drawing/2016/ink" xmlns:o="urn:schemas-microsoft-com:office:office" xmlns:r="http://schemas.openxmlformats.org/officeDocument/2006/relationships" xmlns:m="http://schemas.openxmlformats.org/officeDocument/2006/math" xmlns:v="urn:schemas-microsoft-com:vml" xmlns:wp14="http://schemas.microsoft.com/office/word/2010/wordprocessingDrawing" xmlns:wp="http://schemas.openxmlformats.org/drawingml/2006/wordprocessingDrawing" xmlns:w10="urn:schemas-microsoft-com:office:word" xmlns:w="http://schemas.openxmlformats.org/wordprocessingml/2006/main" xmlns:w14="http://schemas.microsoft.com/office/word/2010/wordml" xmlns:w15="http://schemas.microsoft.com/office/word/2012/wordml" xmlns:w16se="http://schemas.microsoft.com/office/word/2015/wordml/symex" xmlns:wpg="http://schemas.microsoft.com/office/word/2010/wordprocessingGroup" xmlns:wpi="http://schemas.microsoft.com/office/word/2010/wordprocessingInk" xmlns:wne="http://schemas.microsoft.com/office/word/2006/wordml" xmlns:wps="http://schemas.microsoft.com/office/word/2010/wordprocessingShape" mc:Ignorable="w14 w15 w16se wp14">
   <w:abstractNum w:abstractNumId="0" w15:restartNumberingAfterBreak="0">
     <w:nsid w:val="0A7F6337"/>
     <w:multiLevelType w:val="hybridMultilevel"/>
@@ -401,7 +435,7 @@
 </file>
 
 <file path=word/styles.xml><?xml version="1.0" encoding="utf-8"?>
-<w:styles xmlns:mc="http://schemas.openxmlformats.org/markup-compatibility/2006" xmlns:r="http://schemas.openxmlformats.org/officeDocument/2006/relationships" xmlns:w="http://schemas.openxmlformats.org/wordprocessingml/2006/main" xmlns:w14="http://schemas.microsoft.com/office/word/2010/wordml" xmlns:w15="http://schemas.microsoft.com/office/word/2012/wordml" mc:Ignorable="w14 w15">
+<w:styles xmlns:mc="http://schemas.openxmlformats.org/markup-compatibility/2006" xmlns:r="http://schemas.openxmlformats.org/officeDocument/2006/relationships" xmlns:w="http://schemas.openxmlformats.org/wordprocessingml/2006/main" xmlns:w14="http://schemas.microsoft.com/office/word/2010/wordml" xmlns:w15="http://schemas.microsoft.com/office/word/2012/wordml" xmlns:w16se="http://schemas.microsoft.com/office/word/2015/wordml/symex" mc:Ignorable="w14 w15 w16se">
   <w:docDefaults>
     <w:rPrDefault>
       <w:rPr>
@@ -417,7 +451,7 @@
       </w:pPr>
     </w:pPrDefault>
   </w:docDefaults>
-  <w:latentStyles w:defLockedState="0" w:defUIPriority="99" w:defSemiHidden="0" w:defUnhideWhenUsed="0" w:defQFormat="0" w:count="371">
+  <w:latentStyles w:defLockedState="0" w:defUIPriority="99" w:defSemiHidden="0" w:defUnhideWhenUsed="0" w:defQFormat="0" w:count="374">
     <w:lsdException w:name="Normal" w:uiPriority="0" w:qFormat="1"/>
     <w:lsdException w:name="heading 1" w:uiPriority="9" w:qFormat="1"/>
     <w:lsdException w:name="heading 2" w:semiHidden="1" w:uiPriority="9" w:unhideWhenUsed="1" w:qFormat="1"/>
@@ -523,7 +557,6 @@
     <w:lsdException w:name="HTML Sample" w:semiHidden="1" w:unhideWhenUsed="1"/>
     <w:lsdException w:name="HTML Typewriter" w:semiHidden="1" w:unhideWhenUsed="1"/>
     <w:lsdException w:name="HTML Variable" w:semiHidden="1" w:unhideWhenUsed="1"/>
-    <w:lsdException w:name="Normal Table" w:semiHidden="1" w:unhideWhenUsed="1"/>
     <w:lsdException w:name="annotation subject" w:semiHidden="1" w:unhideWhenUsed="1"/>
     <w:lsdException w:name="No List" w:semiHidden="1" w:unhideWhenUsed="1"/>
     <w:lsdException w:name="Outline List 1" w:semiHidden="1" w:unhideWhenUsed="1"/>
@@ -568,7 +601,6 @@
     <w:lsdException w:name="Table Professional" w:semiHidden="1" w:unhideWhenUsed="1"/>
     <w:lsdException w:name="Table Subtle 1" w:semiHidden="1" w:unhideWhenUsed="1"/>
     <w:lsdException w:name="Table Subtle 2" w:semiHidden="1" w:unhideWhenUsed="1"/>
-    <w:lsdException w:name="Table Web 1" w:semiHidden="1" w:unhideWhenUsed="1"/>
     <w:lsdException w:name="Table Web 2" w:semiHidden="1" w:unhideWhenUsed="1"/>
     <w:lsdException w:name="Table Web 3" w:semiHidden="1" w:unhideWhenUsed="1"/>
     <w:lsdException w:name="Balloon Text" w:semiHidden="1" w:unhideWhenUsed="1"/>
@@ -789,6 +821,9 @@
     <w:lsdException w:name="List Table 5 Dark Accent 6" w:uiPriority="50"/>
     <w:lsdException w:name="List Table 6 Colorful Accent 6" w:uiPriority="51"/>
     <w:lsdException w:name="List Table 7 Colorful Accent 6" w:uiPriority="52"/>
+    <w:lsdException w:name="Mention" w:semiHidden="1" w:unhideWhenUsed="1"/>
+    <w:lsdException w:name="Smart Hyperlink" w:semiHidden="1" w:unhideWhenUsed="1"/>
+    <w:lsdException w:name="Hashtag" w:semiHidden="1" w:unhideWhenUsed="1"/>
   </w:latentStyles>
   <w:style w:type="paragraph" w:default="1" w:styleId="Normal">
     <w:name w:val="Normal"/>

</xml_diff>